<commit_message>
Minor amends to testing template
</commit_message>
<xml_diff>
--- a/2016 CV Master WIP.docx
+++ b/2016 CV Master WIP.docx
@@ -1022,7 +1022,7 @@
           <w:sz w:val="22"/>
           <w:szCs w:val="22"/>
         </w:rPr>
-        <w:t xml:space="preserve">; web services and APIs; MS Windows applications; mobile apps on iOS and Android; user management systems; infrastructure and application upgrades; email CRM systems. </w:t>
+        <w:t xml:space="preserve">; web services; MS Windows applications; mobile apps on iOS and Android; user management systems; infrastructure and application upgrades; email CRM systems. </w:t>
       </w:r>
     </w:p>
     <w:p>
@@ -1203,57 +1203,19 @@
         </w:tabs>
         <w:rPr>
           <w:rFonts w:asciiTheme="minorHAnsi" w:hAnsiTheme="minorHAnsi" w:cstheme="minorHAnsi"/>
-          <w:sz w:val="22"/>
-          <w:szCs w:val="22"/>
-        </w:rPr>
-      </w:pPr>
-      <w:r>
-        <w:rPr>
-          <w:rFonts w:asciiTheme="minorHAnsi" w:hAnsiTheme="minorHAnsi" w:cstheme="minorHAnsi"/>
-          <w:sz w:val="22"/>
-          <w:szCs w:val="22"/>
-        </w:rPr>
-        <w:t xml:space="preserve">I am experimenting with Selenium WebDriver as an automation tool for regression checks, and </w:t>
-      </w:r>
-      <w:r>
-        <w:rPr>
-          <w:rFonts w:asciiTheme="minorHAnsi" w:hAnsiTheme="minorHAnsi" w:cstheme="minorHAnsi"/>
-          <w:sz w:val="22"/>
-          <w:szCs w:val="22"/>
-        </w:rPr>
-        <w:t xml:space="preserve">am </w:t>
-      </w:r>
-      <w:r>
-        <w:rPr>
-          <w:rFonts w:asciiTheme="minorHAnsi" w:hAnsiTheme="minorHAnsi" w:cstheme="minorHAnsi"/>
-          <w:sz w:val="22"/>
-          <w:szCs w:val="22"/>
-        </w:rPr>
-        <w:t>studying</w:t>
-      </w:r>
-      <w:r>
-        <w:rPr>
-          <w:rFonts w:asciiTheme="minorHAnsi" w:hAnsiTheme="minorHAnsi" w:cstheme="minorHAnsi"/>
-          <w:sz w:val="22"/>
-          <w:szCs w:val="22"/>
-        </w:rPr>
-        <w:t xml:space="preserve"> </w:t>
-      </w:r>
-      <w:r>
-        <w:rPr>
-          <w:rFonts w:asciiTheme="minorHAnsi" w:hAnsiTheme="minorHAnsi" w:cstheme="minorHAnsi"/>
-          <w:sz w:val="22"/>
-          <w:szCs w:val="22"/>
-        </w:rPr>
-        <w:t xml:space="preserve">basic </w:t>
-      </w:r>
-      <w:r>
-        <w:rPr>
-          <w:rFonts w:asciiTheme="minorHAnsi" w:hAnsiTheme="minorHAnsi" w:cstheme="minorHAnsi"/>
-          <w:sz w:val="22"/>
-          <w:szCs w:val="22"/>
-        </w:rPr>
-        <w:t>coding (Ruby).</w:t>
+          <w:color w:val="00B050"/>
+          <w:sz w:val="22"/>
+          <w:szCs w:val="22"/>
+        </w:rPr>
+      </w:pPr>
+      <w:r>
+        <w:rPr>
+          <w:rFonts w:asciiTheme="minorHAnsi" w:hAnsiTheme="minorHAnsi" w:cstheme="minorHAnsi"/>
+          <w:color w:val="00B050"/>
+          <w:sz w:val="22"/>
+          <w:szCs w:val="22"/>
+        </w:rPr>
+        <w:t>I am influenced by the Context-Driven Testing movement</w:t>
       </w:r>
     </w:p>
     <w:p>
@@ -1282,7 +1244,92 @@
           <w:sz w:val="22"/>
           <w:szCs w:val="22"/>
         </w:rPr>
-        <w:t>I am experienced in requirements gathering, analysis and scope-setting.</w:t>
+        <w:t xml:space="preserve">I am experimenting with Selenium WebDriver as an automation tool for regression checks, and </w:t>
+      </w:r>
+      <w:r>
+        <w:rPr>
+          <w:rFonts w:asciiTheme="minorHAnsi" w:hAnsiTheme="minorHAnsi" w:cstheme="minorHAnsi"/>
+          <w:sz w:val="22"/>
+          <w:szCs w:val="22"/>
+        </w:rPr>
+        <w:t xml:space="preserve">am </w:t>
+      </w:r>
+      <w:r>
+        <w:rPr>
+          <w:rFonts w:asciiTheme="minorHAnsi" w:hAnsiTheme="minorHAnsi" w:cstheme="minorHAnsi"/>
+          <w:sz w:val="22"/>
+          <w:szCs w:val="22"/>
+        </w:rPr>
+        <w:t>studying</w:t>
+      </w:r>
+      <w:r>
+        <w:rPr>
+          <w:rFonts w:asciiTheme="minorHAnsi" w:hAnsiTheme="minorHAnsi" w:cstheme="minorHAnsi"/>
+          <w:sz w:val="22"/>
+          <w:szCs w:val="22"/>
+        </w:rPr>
+        <w:t xml:space="preserve"> </w:t>
+      </w:r>
+      <w:r>
+        <w:rPr>
+          <w:rFonts w:asciiTheme="minorHAnsi" w:hAnsiTheme="minorHAnsi" w:cstheme="minorHAnsi"/>
+          <w:sz w:val="22"/>
+          <w:szCs w:val="22"/>
+        </w:rPr>
+        <w:t xml:space="preserve">basic </w:t>
+      </w:r>
+      <w:r>
+        <w:rPr>
+          <w:rFonts w:asciiTheme="minorHAnsi" w:hAnsiTheme="minorHAnsi" w:cstheme="minorHAnsi"/>
+          <w:sz w:val="22"/>
+          <w:szCs w:val="22"/>
+        </w:rPr>
+        <w:t>coding (Ruby).</w:t>
+      </w:r>
+    </w:p>
+    <w:p>
+      <w:pPr>
+        <w:pStyle w:val="ListParagraph"/>
+        <w:numPr>
+          <w:ilvl w:val="0"/>
+          <w:numId w:val="18"/>
+        </w:numPr>
+        <w:tabs>
+          <w:tab w:val="left" w:pos="0"/>
+          <w:tab w:val="left" w:pos="357"/>
+          <w:tab w:val="left" w:pos="720"/>
+          <w:tab w:val="left" w:pos="1440"/>
+          <w:tab w:val="left" w:pos="2160"/>
+        </w:tabs>
+        <w:rPr>
+          <w:rFonts w:asciiTheme="minorHAnsi" w:hAnsiTheme="minorHAnsi" w:cstheme="minorHAnsi"/>
+          <w:sz w:val="22"/>
+          <w:szCs w:val="22"/>
+        </w:rPr>
+      </w:pPr>
+      <w:r>
+        <w:rPr>
+          <w:rFonts w:asciiTheme="minorHAnsi" w:hAnsiTheme="minorHAnsi" w:cstheme="minorHAnsi"/>
+          <w:sz w:val="22"/>
+          <w:szCs w:val="22"/>
+        </w:rPr>
+        <w:t xml:space="preserve">I am experienced in requirements gathering, analysis and </w:t>
+      </w:r>
+      <w:r>
+        <w:rPr>
+          <w:rFonts w:asciiTheme="minorHAnsi" w:hAnsiTheme="minorHAnsi" w:cstheme="minorHAnsi"/>
+          <w:sz w:val="22"/>
+          <w:szCs w:val="22"/>
+        </w:rPr>
+        <w:t>setting scope</w:t>
+      </w:r>
+      <w:r>
+        <w:rPr>
+          <w:rFonts w:asciiTheme="minorHAnsi" w:hAnsiTheme="minorHAnsi" w:cstheme="minorHAnsi"/>
+          <w:sz w:val="22"/>
+          <w:szCs w:val="22"/>
+        </w:rPr>
+        <w:t>.</w:t>
       </w:r>
     </w:p>
     <w:p>
@@ -1708,7 +1755,7 @@
           <w:sz w:val="22"/>
           <w:szCs w:val="22"/>
         </w:rPr>
-        <w:t xml:space="preserve">, Google Analytics, Google Search Console (Webmaster Tools), Fiddler, Rapid Reporter, IntelliJ, </w:t>
+        <w:t xml:space="preserve">, Google Analytics, Google Search Console (Webmaster Tools), Fiddler, Rapid </w:t>
       </w:r>
       <w:r>
         <w:rPr>
@@ -1718,7 +1765,8 @@
           <w:sz w:val="22"/>
           <w:szCs w:val="22"/>
         </w:rPr>
-        <w:t xml:space="preserve">Java, </w:t>
+        <w:lastRenderedPageBreak/>
+        <w:t xml:space="preserve">Reporter, IntelliJ, </w:t>
       </w:r>
       <w:r>
         <w:rPr>
@@ -1728,7 +1776,7 @@
           <w:sz w:val="22"/>
           <w:szCs w:val="22"/>
         </w:rPr>
-        <w:t>Aptana Studio, RS</w:t>
+        <w:t xml:space="preserve">Java, </w:t>
       </w:r>
       <w:r>
         <w:rPr>
@@ -1738,7 +1786,7 @@
           <w:sz w:val="22"/>
           <w:szCs w:val="22"/>
         </w:rPr>
-        <w:t>pec,</w:t>
+        <w:t>Aptana Studio, RS</w:t>
       </w:r>
       <w:r>
         <w:rPr>
@@ -1748,7 +1796,7 @@
           <w:sz w:val="22"/>
           <w:szCs w:val="22"/>
         </w:rPr>
-        <w:t xml:space="preserve"> </w:t>
+        <w:t>pec,</w:t>
       </w:r>
       <w:r>
         <w:rPr>
@@ -1758,7 +1806,7 @@
           <w:sz w:val="22"/>
           <w:szCs w:val="22"/>
         </w:rPr>
-        <w:t>GitHub, Subversion, VirtualBox, VM</w:t>
+        <w:t xml:space="preserve"> </w:t>
       </w:r>
       <w:r>
         <w:rPr>
@@ -1768,7 +1816,7 @@
           <w:sz w:val="22"/>
           <w:szCs w:val="22"/>
         </w:rPr>
-        <w:t>W</w:t>
+        <w:t>GitHub, Subversion, VirtualBox, VM</w:t>
       </w:r>
       <w:r>
         <w:rPr>
@@ -1778,7 +1826,7 @@
           <w:sz w:val="22"/>
           <w:szCs w:val="22"/>
         </w:rPr>
-        <w:t>are</w:t>
+        <w:t>W</w:t>
       </w:r>
       <w:r>
         <w:rPr>
@@ -1788,7 +1836,7 @@
           <w:sz w:val="22"/>
           <w:szCs w:val="22"/>
         </w:rPr>
-        <w:t xml:space="preserve">, </w:t>
+        <w:t>are</w:t>
       </w:r>
       <w:r>
         <w:rPr>
@@ -1798,6 +1846,16 @@
           <w:sz w:val="22"/>
           <w:szCs w:val="22"/>
         </w:rPr>
+        <w:t xml:space="preserve">, </w:t>
+      </w:r>
+      <w:r>
+        <w:rPr>
+          <w:rFonts w:ascii="Calibri" w:hAnsi="Calibri"/>
+          <w:noProof w:val="0"/>
+          <w:color w:val="222222"/>
+          <w:sz w:val="22"/>
+          <w:szCs w:val="22"/>
+        </w:rPr>
         <w:t>JIRA, TestLink</w:t>
       </w:r>
     </w:p>
@@ -4260,6 +4318,7 @@
           <w:sz w:val="22"/>
           <w:szCs w:val="22"/>
         </w:rPr>
+        <w:lastRenderedPageBreak/>
         <w:t>Developing brand-specific news and information-based websites for the business.</w:t>
       </w:r>
     </w:p>
@@ -6074,7 +6133,7 @@
       <w:rPr>
         <w:rFonts w:cs="Arial"/>
       </w:rPr>
-      <w:t>3</w:t>
+      <w:t>1</w:t>
     </w:r>
     <w:r>
       <w:rPr>
@@ -9272,7 +9331,7 @@
 </file>
 
 <file path=customXml/itemProps1.xml><?xml version="1.0" encoding="utf-8"?>
-<ds:datastoreItem xmlns:ds="http://schemas.openxmlformats.org/officeDocument/2006/customXml" ds:itemID="{A356FD1F-AF08-4F8A-9593-C3AB350BEB35}">
+<ds:datastoreItem xmlns:ds="http://schemas.openxmlformats.org/officeDocument/2006/customXml" ds:itemID="{03861348-4CDC-429E-8060-424624DBB8C4}">
   <ds:schemaRefs>
     <ds:schemaRef ds:uri="http://schemas.openxmlformats.org/officeDocument/2006/bibliography"/>
   </ds:schemaRefs>

</xml_diff>

<commit_message>
Substantial edits to Generic. Changed tools list in Master
</commit_message>
<xml_diff>
--- a/2016 CV Master WIP.docx
+++ b/2016 CV Master WIP.docx
@@ -1244,23 +1244,23 @@
           <w:sz w:val="22"/>
           <w:szCs w:val="22"/>
         </w:rPr>
-        <w:t xml:space="preserve">I am experimenting with Selenium WebDriver as an automation tool for regression checks, and </w:t>
-      </w:r>
-      <w:r>
-        <w:rPr>
-          <w:rFonts w:asciiTheme="minorHAnsi" w:hAnsiTheme="minorHAnsi" w:cstheme="minorHAnsi"/>
-          <w:sz w:val="22"/>
-          <w:szCs w:val="22"/>
-        </w:rPr>
-        <w:t xml:space="preserve">am </w:t>
-      </w:r>
-      <w:r>
-        <w:rPr>
-          <w:rFonts w:asciiTheme="minorHAnsi" w:hAnsiTheme="minorHAnsi" w:cstheme="minorHAnsi"/>
-          <w:sz w:val="22"/>
-          <w:szCs w:val="22"/>
-        </w:rPr>
-        <w:t>studying</w:t>
+        <w:t xml:space="preserve">I am experimenting with Selenium WebDriver as </w:t>
+      </w:r>
+      <w:r>
+        <w:rPr>
+          <w:rFonts w:asciiTheme="minorHAnsi" w:hAnsiTheme="minorHAnsi" w:cstheme="minorHAnsi"/>
+          <w:sz w:val="22"/>
+          <w:szCs w:val="22"/>
+        </w:rPr>
+        <w:t>a tool for automated regression checks and am stud</w:t>
+      </w:r>
+      <w:r>
+        <w:rPr>
+          <w:rFonts w:asciiTheme="minorHAnsi" w:hAnsiTheme="minorHAnsi" w:cstheme="minorHAnsi"/>
+          <w:sz w:val="22"/>
+          <w:szCs w:val="22"/>
+        </w:rPr>
+        <w:t>ying</w:t>
       </w:r>
       <w:r>
         <w:rPr>
@@ -1628,9 +1628,7 @@
         <w:shd w:val="clear" w:color="auto" w:fill="FFFFFF"/>
         <w:overflowPunct/>
         <w:autoSpaceDE/>
-        <w:autoSpaceDN/>
         <w:adjustRightInd/>
-        <w:textAlignment w:val="auto"/>
         <w:rPr>
           <w:rFonts w:ascii="Calibri" w:hAnsi="Calibri"/>
           <w:noProof w:val="0"/>
@@ -1647,57 +1645,7 @@
           <w:sz w:val="22"/>
           <w:szCs w:val="22"/>
         </w:rPr>
-        <w:t>Tools and t</w:t>
-      </w:r>
-      <w:r>
-        <w:rPr>
-          <w:rFonts w:ascii="Calibri" w:hAnsi="Calibri"/>
-          <w:noProof w:val="0"/>
-          <w:color w:val="222222"/>
-          <w:sz w:val="22"/>
-          <w:szCs w:val="22"/>
-        </w:rPr>
-        <w:t xml:space="preserve">echnologies I have </w:t>
-      </w:r>
-      <w:r>
-        <w:rPr>
-          <w:rFonts w:ascii="Calibri" w:hAnsi="Calibri"/>
-          <w:noProof w:val="0"/>
-          <w:color w:val="222222"/>
-          <w:sz w:val="22"/>
-          <w:szCs w:val="22"/>
-        </w:rPr>
-        <w:t>explored</w:t>
-      </w:r>
-      <w:r>
-        <w:rPr>
-          <w:rFonts w:ascii="Calibri" w:hAnsi="Calibri"/>
-          <w:noProof w:val="0"/>
-          <w:color w:val="222222"/>
-          <w:sz w:val="22"/>
-          <w:szCs w:val="22"/>
-        </w:rPr>
-        <w:t xml:space="preserve"> either </w:t>
-      </w:r>
-      <w:r>
-        <w:rPr>
-          <w:rFonts w:ascii="Calibri" w:hAnsi="Calibri"/>
-          <w:noProof w:val="0"/>
-          <w:color w:val="222222"/>
-          <w:sz w:val="22"/>
-          <w:szCs w:val="22"/>
-        </w:rPr>
-        <w:t>for</w:t>
-      </w:r>
-      <w:r>
-        <w:rPr>
-          <w:rFonts w:ascii="Calibri" w:hAnsi="Calibri"/>
-          <w:noProof w:val="0"/>
-          <w:color w:val="222222"/>
-          <w:sz w:val="22"/>
-          <w:szCs w:val="22"/>
-        </w:rPr>
-        <w:t xml:space="preserve"> work or for my own interest include: </w:t>
+        <w:t>Tools and technologies I have explored recently, either for work or for my own interest, include: </w:t>
       </w:r>
     </w:p>
     <w:p>
@@ -1705,12 +1653,11 @@
         <w:shd w:val="clear" w:color="auto" w:fill="FFFFFF"/>
         <w:overflowPunct/>
         <w:autoSpaceDE/>
-        <w:autoSpaceDN/>
         <w:adjustRightInd/>
         <w:ind w:left="357"/>
-        <w:textAlignment w:val="auto"/>
         <w:rPr>
           <w:rFonts w:ascii="Calibri" w:hAnsi="Calibri"/>
+          <w:i/>
           <w:noProof w:val="0"/>
           <w:color w:val="222222"/>
           <w:sz w:val="22"/>
@@ -1720,143 +1667,13 @@
       <w:r>
         <w:rPr>
           <w:rFonts w:ascii="Calibri" w:hAnsi="Calibri"/>
+          <w:i/>
           <w:noProof w:val="0"/>
           <w:color w:val="222222"/>
           <w:sz w:val="22"/>
           <w:szCs w:val="22"/>
         </w:rPr>
-        <w:t xml:space="preserve">Selenium WebDriver, Ruby, Firebug, Browser Developer Tools, Sauce Labs, </w:t>
-      </w:r>
-      <w:r>
-        <w:rPr>
-          <w:rFonts w:ascii="Calibri" w:hAnsi="Calibri"/>
-          <w:noProof w:val="0"/>
-          <w:color w:val="222222"/>
-          <w:sz w:val="22"/>
-          <w:szCs w:val="22"/>
-        </w:rPr>
-        <w:t xml:space="preserve">Applitools Eyes Express, </w:t>
-      </w:r>
-      <w:r>
-        <w:rPr>
-          <w:rFonts w:ascii="Calibri" w:hAnsi="Calibri"/>
-          <w:noProof w:val="0"/>
-          <w:color w:val="222222"/>
-          <w:sz w:val="22"/>
-          <w:szCs w:val="22"/>
-        </w:rPr>
-        <w:t>Ubuntu</w:t>
-      </w:r>
-      <w:r>
-        <w:rPr>
-          <w:rFonts w:ascii="Calibri" w:hAnsi="Calibri"/>
-          <w:noProof w:val="0"/>
-          <w:color w:val="222222"/>
-          <w:sz w:val="22"/>
-          <w:szCs w:val="22"/>
-        </w:rPr>
-        <w:t xml:space="preserve">, Google Analytics, Google Search Console (Webmaster Tools), Fiddler, Rapid </w:t>
-      </w:r>
-      <w:r>
-        <w:rPr>
-          <w:rFonts w:ascii="Calibri" w:hAnsi="Calibri"/>
-          <w:noProof w:val="0"/>
-          <w:color w:val="222222"/>
-          <w:sz w:val="22"/>
-          <w:szCs w:val="22"/>
-        </w:rPr>
-        <w:lastRenderedPageBreak/>
-        <w:t xml:space="preserve">Reporter, IntelliJ, </w:t>
-      </w:r>
-      <w:r>
-        <w:rPr>
-          <w:rFonts w:ascii="Calibri" w:hAnsi="Calibri"/>
-          <w:noProof w:val="0"/>
-          <w:color w:val="222222"/>
-          <w:sz w:val="22"/>
-          <w:szCs w:val="22"/>
-        </w:rPr>
-        <w:t xml:space="preserve">Java, </w:t>
-      </w:r>
-      <w:r>
-        <w:rPr>
-          <w:rFonts w:ascii="Calibri" w:hAnsi="Calibri"/>
-          <w:noProof w:val="0"/>
-          <w:color w:val="222222"/>
-          <w:sz w:val="22"/>
-          <w:szCs w:val="22"/>
-        </w:rPr>
-        <w:t>Aptana Studio, RS</w:t>
-      </w:r>
-      <w:r>
-        <w:rPr>
-          <w:rFonts w:ascii="Calibri" w:hAnsi="Calibri"/>
-          <w:noProof w:val="0"/>
-          <w:color w:val="222222"/>
-          <w:sz w:val="22"/>
-          <w:szCs w:val="22"/>
-        </w:rPr>
-        <w:t>pec,</w:t>
-      </w:r>
-      <w:r>
-        <w:rPr>
-          <w:rFonts w:ascii="Calibri" w:hAnsi="Calibri"/>
-          <w:noProof w:val="0"/>
-          <w:color w:val="222222"/>
-          <w:sz w:val="22"/>
-          <w:szCs w:val="22"/>
-        </w:rPr>
-        <w:t xml:space="preserve"> </w:t>
-      </w:r>
-      <w:r>
-        <w:rPr>
-          <w:rFonts w:ascii="Calibri" w:hAnsi="Calibri"/>
-          <w:noProof w:val="0"/>
-          <w:color w:val="222222"/>
-          <w:sz w:val="22"/>
-          <w:szCs w:val="22"/>
-        </w:rPr>
-        <w:t>GitHub, Subversion, VirtualBox, VM</w:t>
-      </w:r>
-      <w:r>
-        <w:rPr>
-          <w:rFonts w:ascii="Calibri" w:hAnsi="Calibri"/>
-          <w:noProof w:val="0"/>
-          <w:color w:val="222222"/>
-          <w:sz w:val="22"/>
-          <w:szCs w:val="22"/>
-        </w:rPr>
-        <w:t>W</w:t>
-      </w:r>
-      <w:r>
-        <w:rPr>
-          <w:rFonts w:ascii="Calibri" w:hAnsi="Calibri"/>
-          <w:noProof w:val="0"/>
-          <w:color w:val="222222"/>
-          <w:sz w:val="22"/>
-          <w:szCs w:val="22"/>
-        </w:rPr>
-        <w:t>are</w:t>
-      </w:r>
-      <w:r>
-        <w:rPr>
-          <w:rFonts w:ascii="Calibri" w:hAnsi="Calibri"/>
-          <w:noProof w:val="0"/>
-          <w:color w:val="222222"/>
-          <w:sz w:val="22"/>
-          <w:szCs w:val="22"/>
-        </w:rPr>
-        <w:t xml:space="preserve">, </w:t>
-      </w:r>
-      <w:r>
-        <w:rPr>
-          <w:rFonts w:ascii="Calibri" w:hAnsi="Calibri"/>
-          <w:noProof w:val="0"/>
-          <w:color w:val="222222"/>
-          <w:sz w:val="22"/>
-          <w:szCs w:val="22"/>
-        </w:rPr>
-        <w:t>JIRA, TestLink</w:t>
+        <w:t>Selenium WebDriver, Ruby, Browser Developer Tools, Rapid Reporter, VMWare, JIRA, Fiddler, RubyMine, RSpec, GitHub, TestLink, Sauce Labs, Applitools Eyes Express, Ubuntu, Firebug, Google Analytics, Google Search Console (Webmaster Tools), IntelliJ, Java.</w:t>
       </w:r>
     </w:p>
     <w:p>
@@ -4318,7 +4135,6 @@
           <w:sz w:val="22"/>
           <w:szCs w:val="22"/>
         </w:rPr>
-        <w:lastRenderedPageBreak/>
         <w:t>Developing brand-specific news and information-based websites for the business.</w:t>
       </w:r>
     </w:p>
@@ -6133,7 +5949,7 @@
       <w:rPr>
         <w:rFonts w:cs="Arial"/>
       </w:rPr>
-      <w:t>1</w:t>
+      <w:t>2</w:t>
     </w:r>
     <w:r>
       <w:rPr>
@@ -9331,7 +9147,7 @@
 </file>
 
 <file path=customXml/itemProps1.xml><?xml version="1.0" encoding="utf-8"?>
-<ds:datastoreItem xmlns:ds="http://schemas.openxmlformats.org/officeDocument/2006/customXml" ds:itemID="{03861348-4CDC-429E-8060-424624DBB8C4}">
+<ds:datastoreItem xmlns:ds="http://schemas.openxmlformats.org/officeDocument/2006/customXml" ds:itemID="{491F56A7-5311-42D1-9CCE-370323283CF6}">
   <ds:schemaRefs>
     <ds:schemaRef ds:uri="http://schemas.openxmlformats.org/officeDocument/2006/bibliography"/>
   </ds:schemaRefs>

</xml_diff>